<commit_message>
fix other peoples solutions
* What:

* Why:

* How:
</commit_message>
<xml_diff>
--- a/2019PacketV4.docx
+++ b/2019PacketV4.docx
@@ -16908,8 +16908,6 @@
         </w:rPr>
         <w:t>10</w:t>
       </w:r>
-      <w:bookmarkStart w:id="0" w:name="_GoBack"/>
-      <w:bookmarkEnd w:id="0"/>
     </w:p>
     <w:p>
       <w:pPr>
@@ -17081,6 +17079,10 @@
                           <w:p>
                             <w:pPr>
                               <w:pStyle w:val="NormalWeb"/>
+                              <w:numPr>
+                                <w:ilvl w:val="0"/>
+                                <w:numId w:val="8"/>
+                              </w:numPr>
                               <w:spacing w:before="0" w:after="0"/>
                               <w:rPr>
                                 <w:color w:val="000000"/>
@@ -17090,17 +17092,22 @@
                               <w:rPr>
                                 <w:color w:val="000000"/>
                               </w:rPr>
-                              <w:t xml:space="preserve">1. </w:t>
+                              <w:t>Problems may be solved in any order you choose. They do not have to be done in order from 1 to 18.</w:t>
                             </w:r>
                             <w:r>
                               <w:rPr>
                                 <w:color w:val="000000"/>
                               </w:rPr>
-                              <w:t>Problems may be solved in any order you choose. They do not have to be done in order from 1 to 18.</w:t>
+                              <w:t xml:space="preserve"> Problems may or may not be in order by difficulty.</w:t>
                             </w:r>
                           </w:p>
                           <w:p>
                             <w:pPr>
+                              <w:pStyle w:val="ListParagraph"/>
+                              <w:numPr>
+                                <w:ilvl w:val="0"/>
+                                <w:numId w:val="8"/>
+                              </w:numPr>
                               <w:suppressAutoHyphens w:val="0"/>
                               <w:rPr>
                                 <w:color w:val="000000"/>
@@ -17114,11 +17121,32 @@
                                 <w:sz w:val="24"/>
                                 <w:szCs w:val="24"/>
                               </w:rPr>
-                              <w:t>2. All problems are worth 40 points. Incorrect submissions will subtract 5 points from the points rewarded if the problem is submitted correctly. No points are subtracted if the problem is never submitted correctly.</w:t>
+                              <w:t xml:space="preserve">All problems are worth </w:t>
+                            </w:r>
+                            <w:r>
+                              <w:rPr>
+                                <w:color w:val="000000"/>
+                                <w:sz w:val="24"/>
+                                <w:szCs w:val="24"/>
+                              </w:rPr>
+                              <w:t>60</w:t>
+                            </w:r>
+                            <w:r>
+                              <w:rPr>
+                                <w:color w:val="000000"/>
+                                <w:sz w:val="24"/>
+                                <w:szCs w:val="24"/>
+                              </w:rPr>
+                              <w:t xml:space="preserve"> points. Incorrect submissions will subtract 5 points from the points rewarded if the problem is submitted correctly. No points are subtracted if the problem is never submitted correctly.</w:t>
                             </w:r>
                           </w:p>
                           <w:p>
                             <w:pPr>
+                              <w:pStyle w:val="ListParagraph"/>
+                              <w:numPr>
+                                <w:ilvl w:val="0"/>
+                                <w:numId w:val="8"/>
+                              </w:numPr>
                               <w:suppressAutoHyphens w:val="0"/>
                               <w:rPr>
                                 <w:color w:val="000000"/>
@@ -17132,11 +17160,16 @@
                                 <w:sz w:val="24"/>
                                 <w:szCs w:val="24"/>
                               </w:rPr>
-                              <w:t>3. There is no extraneous input. All input is exactly as specified in the problem.</w:t>
+                              <w:t>There is no extraneous input. All input is exactly as specified in the problem.</w:t>
                             </w:r>
                           </w:p>
                           <w:p>
                             <w:pPr>
+                              <w:pStyle w:val="ListParagraph"/>
+                              <w:numPr>
+                                <w:ilvl w:val="0"/>
+                                <w:numId w:val="8"/>
+                              </w:numPr>
                               <w:suppressAutoHyphens w:val="0"/>
                               <w:rPr>
                                 <w:color w:val="000000"/>
@@ -17150,11 +17183,16 @@
                                 <w:sz w:val="24"/>
                                 <w:szCs w:val="24"/>
                               </w:rPr>
-                              <w:t>4. Unless specified by the problem, integer inputs will not have leading zeroes. Your program should read to the end of file unless otherwise specified.</w:t>
+                              <w:t>Unless specified by the problem, integer inputs will not have leading zeroes. Your program should read to the end of file unless otherwise specified.</w:t>
                             </w:r>
                           </w:p>
                           <w:p>
                             <w:pPr>
+                              <w:pStyle w:val="ListParagraph"/>
+                              <w:numPr>
+                                <w:ilvl w:val="0"/>
+                                <w:numId w:val="8"/>
+                              </w:numPr>
                               <w:suppressAutoHyphens w:val="0"/>
                               <w:rPr>
                                 <w:color w:val="000000"/>
@@ -17168,11 +17206,16 @@
                                 <w:sz w:val="24"/>
                                 <w:szCs w:val="24"/>
                               </w:rPr>
-                              <w:t>5. Your program should not print extraneous output. Follow the form exactly as given in the problem.</w:t>
+                              <w:t>Your program should not print extraneous output. Follow the form exactly as given in the problem.</w:t>
                             </w:r>
                           </w:p>
                           <w:p>
                             <w:pPr>
+                              <w:pStyle w:val="ListParagraph"/>
+                              <w:numPr>
+                                <w:ilvl w:val="0"/>
+                                <w:numId w:val="8"/>
+                              </w:numPr>
                               <w:suppressAutoHyphens w:val="0"/>
                               <w:rPr>
                                 <w:color w:val="000000"/>
@@ -17186,7 +17229,25 @@
                                 <w:sz w:val="24"/>
                                 <w:szCs w:val="24"/>
                               </w:rPr>
-                              <w:t>6. All programs must run under 2 minutes.</w:t>
+                              <w:t xml:space="preserve">All programs must run under </w:t>
+                            </w:r>
+                            <w:r>
+                              <w:rPr>
+                                <w:color w:val="000000"/>
+                                <w:sz w:val="24"/>
+                                <w:szCs w:val="24"/>
+                              </w:rPr>
+                              <w:t>1 minute</w:t>
+                            </w:r>
+                            <w:bookmarkStart w:id="0" w:name="_GoBack"/>
+                            <w:bookmarkEnd w:id="0"/>
+                            <w:r>
+                              <w:rPr>
+                                <w:color w:val="000000"/>
+                                <w:sz w:val="24"/>
+                                <w:szCs w:val="24"/>
+                              </w:rPr>
+                              <w:t>.</w:t>
                             </w:r>
                           </w:p>
                           <w:p>
@@ -17222,6 +17283,10 @@
                     <w:p>
                       <w:pPr>
                         <w:pStyle w:val="NormalWeb"/>
+                        <w:numPr>
+                          <w:ilvl w:val="0"/>
+                          <w:numId w:val="8"/>
+                        </w:numPr>
                         <w:spacing w:before="0" w:after="0"/>
                         <w:rPr>
                           <w:color w:val="000000"/>
@@ -17231,17 +17296,22 @@
                         <w:rPr>
                           <w:color w:val="000000"/>
                         </w:rPr>
-                        <w:t xml:space="preserve">1. </w:t>
+                        <w:t>Problems may be solved in any order you choose. They do not have to be done in order from 1 to 18.</w:t>
                       </w:r>
                       <w:r>
                         <w:rPr>
                           <w:color w:val="000000"/>
                         </w:rPr>
-                        <w:t>Problems may be solved in any order you choose. They do not have to be done in order from 1 to 18.</w:t>
+                        <w:t xml:space="preserve"> Problems may or may not be in order by difficulty.</w:t>
                       </w:r>
                     </w:p>
                     <w:p>
                       <w:pPr>
+                        <w:pStyle w:val="ListParagraph"/>
+                        <w:numPr>
+                          <w:ilvl w:val="0"/>
+                          <w:numId w:val="8"/>
+                        </w:numPr>
                         <w:suppressAutoHyphens w:val="0"/>
                         <w:rPr>
                           <w:color w:val="000000"/>
@@ -17255,11 +17325,32 @@
                           <w:sz w:val="24"/>
                           <w:szCs w:val="24"/>
                         </w:rPr>
-                        <w:t>2. All problems are worth 40 points. Incorrect submissions will subtract 5 points from the points rewarded if the problem is submitted correctly. No points are subtracted if the problem is never submitted correctly.</w:t>
+                        <w:t xml:space="preserve">All problems are worth </w:t>
+                      </w:r>
+                      <w:r>
+                        <w:rPr>
+                          <w:color w:val="000000"/>
+                          <w:sz w:val="24"/>
+                          <w:szCs w:val="24"/>
+                        </w:rPr>
+                        <w:t>60</w:t>
+                      </w:r>
+                      <w:r>
+                        <w:rPr>
+                          <w:color w:val="000000"/>
+                          <w:sz w:val="24"/>
+                          <w:szCs w:val="24"/>
+                        </w:rPr>
+                        <w:t xml:space="preserve"> points. Incorrect submissions will subtract 5 points from the points rewarded if the problem is submitted correctly. No points are subtracted if the problem is never submitted correctly.</w:t>
                       </w:r>
                     </w:p>
                     <w:p>
                       <w:pPr>
+                        <w:pStyle w:val="ListParagraph"/>
+                        <w:numPr>
+                          <w:ilvl w:val="0"/>
+                          <w:numId w:val="8"/>
+                        </w:numPr>
                         <w:suppressAutoHyphens w:val="0"/>
                         <w:rPr>
                           <w:color w:val="000000"/>
@@ -17273,11 +17364,16 @@
                           <w:sz w:val="24"/>
                           <w:szCs w:val="24"/>
                         </w:rPr>
-                        <w:t>3. There is no extraneous input. All input is exactly as specified in the problem.</w:t>
+                        <w:t>There is no extraneous input. All input is exactly as specified in the problem.</w:t>
                       </w:r>
                     </w:p>
                     <w:p>
                       <w:pPr>
+                        <w:pStyle w:val="ListParagraph"/>
+                        <w:numPr>
+                          <w:ilvl w:val="0"/>
+                          <w:numId w:val="8"/>
+                        </w:numPr>
                         <w:suppressAutoHyphens w:val="0"/>
                         <w:rPr>
                           <w:color w:val="000000"/>
@@ -17291,11 +17387,16 @@
                           <w:sz w:val="24"/>
                           <w:szCs w:val="24"/>
                         </w:rPr>
-                        <w:t>4. Unless specified by the problem, integer inputs will not have leading zeroes. Your program should read to the end of file unless otherwise specified.</w:t>
+                        <w:t>Unless specified by the problem, integer inputs will not have leading zeroes. Your program should read to the end of file unless otherwise specified.</w:t>
                       </w:r>
                     </w:p>
                     <w:p>
                       <w:pPr>
+                        <w:pStyle w:val="ListParagraph"/>
+                        <w:numPr>
+                          <w:ilvl w:val="0"/>
+                          <w:numId w:val="8"/>
+                        </w:numPr>
                         <w:suppressAutoHyphens w:val="0"/>
                         <w:rPr>
                           <w:color w:val="000000"/>
@@ -17309,11 +17410,16 @@
                           <w:sz w:val="24"/>
                           <w:szCs w:val="24"/>
                         </w:rPr>
-                        <w:t>5. Your program should not print extraneous output. Follow the form exactly as given in the problem.</w:t>
+                        <w:t>Your program should not print extraneous output. Follow the form exactly as given in the problem.</w:t>
                       </w:r>
                     </w:p>
                     <w:p>
                       <w:pPr>
+                        <w:pStyle w:val="ListParagraph"/>
+                        <w:numPr>
+                          <w:ilvl w:val="0"/>
+                          <w:numId w:val="8"/>
+                        </w:numPr>
                         <w:suppressAutoHyphens w:val="0"/>
                         <w:rPr>
                           <w:color w:val="000000"/>
@@ -17327,7 +17433,25 @@
                           <w:sz w:val="24"/>
                           <w:szCs w:val="24"/>
                         </w:rPr>
-                        <w:t>6. All programs must run under 2 minutes.</w:t>
+                        <w:t xml:space="preserve">All programs must run under </w:t>
+                      </w:r>
+                      <w:r>
+                        <w:rPr>
+                          <w:color w:val="000000"/>
+                          <w:sz w:val="24"/>
+                          <w:szCs w:val="24"/>
+                        </w:rPr>
+                        <w:t>1 minute</w:t>
+                      </w:r>
+                      <w:bookmarkStart w:id="1" w:name="_GoBack"/>
+                      <w:bookmarkEnd w:id="1"/>
+                      <w:r>
+                        <w:rPr>
+                          <w:color w:val="000000"/>
+                          <w:sz w:val="24"/>
+                          <w:szCs w:val="24"/>
+                        </w:rPr>
+                        <w:t>.</w:t>
                       </w:r>
                     </w:p>
                     <w:p>
@@ -27976,6 +28100,92 @@
     </w:lvl>
   </w:abstractNum>
   <w:abstractNum w:abstractNumId="1" w15:restartNumberingAfterBreak="0">
+    <w:nsid w:val="017F1C12"/>
+    <w:multiLevelType w:val="hybridMultilevel"/>
+    <w:tmpl w:val="14787C2C"/>
+    <w:lvl w:ilvl="0" w:tplc="0409000F">
+      <w:start w:val="1"/>
+      <w:numFmt w:val="decimal"/>
+      <w:lvlText w:val="%1."/>
+      <w:lvlJc w:val="left"/>
+      <w:pPr>
+        <w:ind w:left="720" w:hanging="360"/>
+      </w:pPr>
+    </w:lvl>
+    <w:lvl w:ilvl="1" w:tplc="04090019" w:tentative="1">
+      <w:start w:val="1"/>
+      <w:numFmt w:val="lowerLetter"/>
+      <w:lvlText w:val="%2."/>
+      <w:lvlJc w:val="left"/>
+      <w:pPr>
+        <w:ind w:left="1440" w:hanging="360"/>
+      </w:pPr>
+    </w:lvl>
+    <w:lvl w:ilvl="2" w:tplc="0409001B" w:tentative="1">
+      <w:start w:val="1"/>
+      <w:numFmt w:val="lowerRoman"/>
+      <w:lvlText w:val="%3."/>
+      <w:lvlJc w:val="right"/>
+      <w:pPr>
+        <w:ind w:left="2160" w:hanging="180"/>
+      </w:pPr>
+    </w:lvl>
+    <w:lvl w:ilvl="3" w:tplc="0409000F" w:tentative="1">
+      <w:start w:val="1"/>
+      <w:numFmt w:val="decimal"/>
+      <w:lvlText w:val="%4."/>
+      <w:lvlJc w:val="left"/>
+      <w:pPr>
+        <w:ind w:left="2880" w:hanging="360"/>
+      </w:pPr>
+    </w:lvl>
+    <w:lvl w:ilvl="4" w:tplc="04090019" w:tentative="1">
+      <w:start w:val="1"/>
+      <w:numFmt w:val="lowerLetter"/>
+      <w:lvlText w:val="%5."/>
+      <w:lvlJc w:val="left"/>
+      <w:pPr>
+        <w:ind w:left="3600" w:hanging="360"/>
+      </w:pPr>
+    </w:lvl>
+    <w:lvl w:ilvl="5" w:tplc="0409001B" w:tentative="1">
+      <w:start w:val="1"/>
+      <w:numFmt w:val="lowerRoman"/>
+      <w:lvlText w:val="%6."/>
+      <w:lvlJc w:val="right"/>
+      <w:pPr>
+        <w:ind w:left="4320" w:hanging="180"/>
+      </w:pPr>
+    </w:lvl>
+    <w:lvl w:ilvl="6" w:tplc="0409000F" w:tentative="1">
+      <w:start w:val="1"/>
+      <w:numFmt w:val="decimal"/>
+      <w:lvlText w:val="%7."/>
+      <w:lvlJc w:val="left"/>
+      <w:pPr>
+        <w:ind w:left="5040" w:hanging="360"/>
+      </w:pPr>
+    </w:lvl>
+    <w:lvl w:ilvl="7" w:tplc="04090019" w:tentative="1">
+      <w:start w:val="1"/>
+      <w:numFmt w:val="lowerLetter"/>
+      <w:lvlText w:val="%8."/>
+      <w:lvlJc w:val="left"/>
+      <w:pPr>
+        <w:ind w:left="5760" w:hanging="360"/>
+      </w:pPr>
+    </w:lvl>
+    <w:lvl w:ilvl="8" w:tplc="0409001B" w:tentative="1">
+      <w:start w:val="1"/>
+      <w:numFmt w:val="lowerRoman"/>
+      <w:lvlText w:val="%9."/>
+      <w:lvlJc w:val="right"/>
+      <w:pPr>
+        <w:ind w:left="6480" w:hanging="180"/>
+      </w:pPr>
+    </w:lvl>
+  </w:abstractNum>
+  <w:abstractNum w:abstractNumId="2" w15:restartNumberingAfterBreak="0">
     <w:nsid w:val="02423F83"/>
     <w:multiLevelType w:val="multilevel"/>
     <w:tmpl w:val="8FC8838C"/>
@@ -28070,7 +28280,7 @@
       </w:pPr>
     </w:lvl>
   </w:abstractNum>
-  <w:abstractNum w:abstractNumId="2" w15:restartNumberingAfterBreak="0">
+  <w:abstractNum w:abstractNumId="3" w15:restartNumberingAfterBreak="0">
     <w:nsid w:val="27994D81"/>
     <w:multiLevelType w:val="multilevel"/>
     <w:tmpl w:val="0AE6845C"/>
@@ -28210,7 +28420,7 @@
       </w:rPr>
     </w:lvl>
   </w:abstractNum>
-  <w:abstractNum w:abstractNumId="3" w15:restartNumberingAfterBreak="0">
+  <w:abstractNum w:abstractNumId="4" w15:restartNumberingAfterBreak="0">
     <w:nsid w:val="43E26BEF"/>
     <w:multiLevelType w:val="multilevel"/>
     <w:tmpl w:val="E0189B1E"/>
@@ -28306,7 +28516,7 @@
       </w:pPr>
     </w:lvl>
   </w:abstractNum>
-  <w:abstractNum w:abstractNumId="4" w15:restartNumberingAfterBreak="0">
+  <w:abstractNum w:abstractNumId="5" w15:restartNumberingAfterBreak="0">
     <w:nsid w:val="5B644A9C"/>
     <w:multiLevelType w:val="multilevel"/>
     <w:tmpl w:val="EFC01816"/>
@@ -28446,7 +28656,96 @@
       </w:rPr>
     </w:lvl>
   </w:abstractNum>
-  <w:abstractNum w:abstractNumId="5" w15:restartNumberingAfterBreak="0">
+  <w:abstractNum w:abstractNumId="6" w15:restartNumberingAfterBreak="0">
+    <w:nsid w:val="6BD93FD9"/>
+    <w:multiLevelType w:val="hybridMultilevel"/>
+    <w:tmpl w:val="769E1678"/>
+    <w:lvl w:ilvl="0" w:tplc="0409000F">
+      <w:start w:val="1"/>
+      <w:numFmt w:val="decimal"/>
+      <w:lvlText w:val="%1."/>
+      <w:lvlJc w:val="left"/>
+      <w:pPr>
+        <w:ind w:left="720" w:hanging="360"/>
+      </w:pPr>
+      <w:rPr>
+        <w:rFonts w:hint="default"/>
+      </w:rPr>
+    </w:lvl>
+    <w:lvl w:ilvl="1" w:tplc="04090019" w:tentative="1">
+      <w:start w:val="1"/>
+      <w:numFmt w:val="lowerLetter"/>
+      <w:lvlText w:val="%2."/>
+      <w:lvlJc w:val="left"/>
+      <w:pPr>
+        <w:ind w:left="1440" w:hanging="360"/>
+      </w:pPr>
+    </w:lvl>
+    <w:lvl w:ilvl="2" w:tplc="0409001B" w:tentative="1">
+      <w:start w:val="1"/>
+      <w:numFmt w:val="lowerRoman"/>
+      <w:lvlText w:val="%3."/>
+      <w:lvlJc w:val="right"/>
+      <w:pPr>
+        <w:ind w:left="2160" w:hanging="180"/>
+      </w:pPr>
+    </w:lvl>
+    <w:lvl w:ilvl="3" w:tplc="0409000F" w:tentative="1">
+      <w:start w:val="1"/>
+      <w:numFmt w:val="decimal"/>
+      <w:lvlText w:val="%4."/>
+      <w:lvlJc w:val="left"/>
+      <w:pPr>
+        <w:ind w:left="2880" w:hanging="360"/>
+      </w:pPr>
+    </w:lvl>
+    <w:lvl w:ilvl="4" w:tplc="04090019" w:tentative="1">
+      <w:start w:val="1"/>
+      <w:numFmt w:val="lowerLetter"/>
+      <w:lvlText w:val="%5."/>
+      <w:lvlJc w:val="left"/>
+      <w:pPr>
+        <w:ind w:left="3600" w:hanging="360"/>
+      </w:pPr>
+    </w:lvl>
+    <w:lvl w:ilvl="5" w:tplc="0409001B" w:tentative="1">
+      <w:start w:val="1"/>
+      <w:numFmt w:val="lowerRoman"/>
+      <w:lvlText w:val="%6."/>
+      <w:lvlJc w:val="right"/>
+      <w:pPr>
+        <w:ind w:left="4320" w:hanging="180"/>
+      </w:pPr>
+    </w:lvl>
+    <w:lvl w:ilvl="6" w:tplc="0409000F" w:tentative="1">
+      <w:start w:val="1"/>
+      <w:numFmt w:val="decimal"/>
+      <w:lvlText w:val="%7."/>
+      <w:lvlJc w:val="left"/>
+      <w:pPr>
+        <w:ind w:left="5040" w:hanging="360"/>
+      </w:pPr>
+    </w:lvl>
+    <w:lvl w:ilvl="7" w:tplc="04090019" w:tentative="1">
+      <w:start w:val="1"/>
+      <w:numFmt w:val="lowerLetter"/>
+      <w:lvlText w:val="%8."/>
+      <w:lvlJc w:val="left"/>
+      <w:pPr>
+        <w:ind w:left="5760" w:hanging="360"/>
+      </w:pPr>
+    </w:lvl>
+    <w:lvl w:ilvl="8" w:tplc="0409001B" w:tentative="1">
+      <w:start w:val="1"/>
+      <w:numFmt w:val="lowerRoman"/>
+      <w:lvlText w:val="%9."/>
+      <w:lvlJc w:val="right"/>
+      <w:pPr>
+        <w:ind w:left="6480" w:hanging="180"/>
+      </w:pPr>
+    </w:lvl>
+  </w:abstractNum>
+  <w:abstractNum w:abstractNumId="7" w15:restartNumberingAfterBreak="0">
     <w:nsid w:val="7ACF1E29"/>
     <w:multiLevelType w:val="hybridMultilevel"/>
     <w:tmpl w:val="70947D4E"/>
@@ -28560,22 +28859,28 @@
     </w:lvl>
   </w:abstractNum>
   <w:num w:numId="1">
-    <w:abstractNumId w:val="3"/>
+    <w:abstractNumId w:val="4"/>
   </w:num>
   <w:num w:numId="2">
-    <w:abstractNumId w:val="2"/>
+    <w:abstractNumId w:val="3"/>
   </w:num>
   <w:num w:numId="3">
     <w:abstractNumId w:val="0"/>
   </w:num>
   <w:num w:numId="4">
+    <w:abstractNumId w:val="7"/>
+  </w:num>
+  <w:num w:numId="5">
+    <w:abstractNumId w:val="2"/>
+  </w:num>
+  <w:num w:numId="6">
     <w:abstractNumId w:val="5"/>
   </w:num>
-  <w:num w:numId="5">
+  <w:num w:numId="7">
     <w:abstractNumId w:val="1"/>
   </w:num>
-  <w:num w:numId="6">
-    <w:abstractNumId w:val="4"/>
+  <w:num w:numId="8">
+    <w:abstractNumId w:val="6"/>
   </w:num>
 </w:numbering>
 </file>

</xml_diff>